<commit_message>
Cronograma de Ejecución agregado a versión final
</commit_message>
<xml_diff>
--- a/Perfil de Proyecto de Grado Anpac.docx
+++ b/Perfil de Proyecto de Grado Anpac.docx
@@ -336,7 +336,43 @@
           <w:sz w:val="24"/>
           <w:szCs w:val="28"/>
         </w:rPr>
-        <w:t>Ing. Maricel Yarari Mamani</w:t>
+        <w:t xml:space="preserve">Ing. </w:t>
+      </w:r>
+      <w:proofErr w:type="spellStart"/>
+      <w:r>
+        <w:rPr>
+          <w:rFonts w:ascii="Adobe Devanagari" w:hAnsi="Adobe Devanagari" w:cs="Adobe Devanagari"/>
+          <w:sz w:val="24"/>
+          <w:szCs w:val="28"/>
+        </w:rPr>
+        <w:t>Maricel</w:t>
+      </w:r>
+      <w:proofErr w:type="spellEnd"/>
+      <w:r>
+        <w:rPr>
+          <w:rFonts w:ascii="Adobe Devanagari" w:hAnsi="Adobe Devanagari" w:cs="Adobe Devanagari"/>
+          <w:sz w:val="24"/>
+          <w:szCs w:val="28"/>
+        </w:rPr>
+        <w:t xml:space="preserve"> </w:t>
+      </w:r>
+      <w:proofErr w:type="spellStart"/>
+      <w:r>
+        <w:rPr>
+          <w:rFonts w:ascii="Adobe Devanagari" w:hAnsi="Adobe Devanagari" w:cs="Adobe Devanagari"/>
+          <w:sz w:val="24"/>
+          <w:szCs w:val="28"/>
+        </w:rPr>
+        <w:t>Yarari</w:t>
+      </w:r>
+      <w:proofErr w:type="spellEnd"/>
+      <w:r>
+        <w:rPr>
+          <w:rFonts w:ascii="Adobe Devanagari" w:hAnsi="Adobe Devanagari" w:cs="Adobe Devanagari"/>
+          <w:sz w:val="24"/>
+          <w:szCs w:val="28"/>
+        </w:rPr>
+        <w:t xml:space="preserve"> Mamani</w:t>
       </w:r>
     </w:p>
     <w:p>
@@ -462,36 +498,23 @@
     </w:p>
     <w:p>
       <w:pPr>
-        <w:pStyle w:val="Prrafodelista"/>
-        <w:numPr>
-          <w:ilvl w:val="0"/>
-          <w:numId w:val="7"/>
-        </w:numPr>
         <w:tabs>
           <w:tab w:val="left" w:pos="1891"/>
         </w:tabs>
-        <w:spacing w:before="30" w:line="360" w:lineRule="auto"/>
-        <w:rPr>
-          <w:rFonts w:ascii="Arial" w:hAnsi="Arial" w:cs="Arial"/>
-          <w:sz w:val="24"/>
-          <w:szCs w:val="24"/>
-        </w:rPr>
-      </w:pPr>
-      <w:r>
-        <w:rPr>
-          <w:rFonts w:ascii="Arial" w:hAnsi="Arial" w:cs="Arial"/>
-          <w:sz w:val="24"/>
-          <w:szCs w:val="24"/>
-        </w:rPr>
-        <w:t xml:space="preserve">     </w:t>
-      </w:r>
-      <w:r>
-        <w:rPr>
-          <w:rFonts w:ascii="Arial" w:hAnsi="Arial" w:cs="Arial"/>
-          <w:sz w:val="24"/>
-          <w:szCs w:val="24"/>
-        </w:rPr>
-        <w:t xml:space="preserve"> </w:t>
+        <w:spacing w:before="30" w:line="276" w:lineRule="auto"/>
+        <w:rPr>
+          <w:rFonts w:ascii="Arial" w:hAnsi="Arial" w:cs="Arial"/>
+          <w:sz w:val="24"/>
+          <w:szCs w:val="24"/>
+        </w:rPr>
+      </w:pPr>
+      <w:r>
+        <w:rPr>
+          <w:rFonts w:ascii="Arial" w:hAnsi="Arial" w:cs="Arial"/>
+          <w:sz w:val="24"/>
+          <w:szCs w:val="24"/>
+        </w:rPr>
+        <w:t xml:space="preserve">     CAPÍTULO I-</w:t>
       </w:r>
       <w:r>
         <w:rPr>
@@ -501,21 +524,39 @@
         </w:rPr>
         <w:t>MARCO PRELIMINAR</w:t>
       </w:r>
-      <w:r>
-        <w:rPr>
-          <w:rFonts w:ascii="Arial" w:hAnsi="Arial" w:cs="Arial"/>
-          <w:sz w:val="24"/>
-          <w:szCs w:val="24"/>
-        </w:rPr>
-        <w:t xml:space="preserve"> ...</w:t>
-      </w:r>
-      <w:r>
-        <w:rPr>
-          <w:rFonts w:ascii="Arial" w:hAnsi="Arial" w:cs="Arial"/>
-          <w:sz w:val="24"/>
-          <w:szCs w:val="24"/>
-        </w:rPr>
-        <w:t>…………………………………………………..</w:t>
+      <w:proofErr w:type="gramStart"/>
+      <w:r>
+        <w:rPr>
+          <w:rFonts w:ascii="Arial" w:hAnsi="Arial" w:cs="Arial"/>
+          <w:sz w:val="24"/>
+          <w:szCs w:val="24"/>
+        </w:rPr>
+        <w:t xml:space="preserve"> ..</w:t>
+      </w:r>
+      <w:proofErr w:type="gramEnd"/>
+      <w:r>
+        <w:rPr>
+          <w:rFonts w:ascii="Arial" w:hAnsi="Arial" w:cs="Arial"/>
+          <w:sz w:val="24"/>
+          <w:szCs w:val="24"/>
+        </w:rPr>
+        <w:t>………</w:t>
+      </w:r>
+      <w:r>
+        <w:rPr>
+          <w:rFonts w:ascii="Arial" w:hAnsi="Arial" w:cs="Arial"/>
+          <w:sz w:val="24"/>
+          <w:szCs w:val="24"/>
+        </w:rPr>
+        <w:t>……...</w:t>
+      </w:r>
+      <w:r>
+        <w:rPr>
+          <w:rFonts w:ascii="Arial" w:hAnsi="Arial" w:cs="Arial"/>
+          <w:sz w:val="24"/>
+          <w:szCs w:val="24"/>
+        </w:rPr>
+        <w:t>……………………………..</w:t>
       </w:r>
       <w:r>
         <w:rPr>
@@ -1743,17 +1784,7 @@
           <w:szCs w:val="24"/>
         </w:rPr>
         <w:tab/>
-        <w:t>……………………………………</w:t>
-      </w:r>
-      <w:bookmarkStart w:id="0" w:name="_GoBack"/>
-      <w:bookmarkEnd w:id="0"/>
-      <w:r>
-        <w:rPr>
-          <w:rFonts w:ascii="Arial" w:hAnsi="Arial" w:cs="Arial"/>
-          <w:sz w:val="24"/>
-          <w:szCs w:val="24"/>
-        </w:rPr>
-        <w:t>………………………………...</w:t>
+        <w:t>……………………………………………………………………...</w:t>
       </w:r>
       <w:r>
         <w:rPr>
@@ -1899,6 +1930,7 @@
       <w:r>
         <w:rPr>
           <w:noProof/>
+          <w:lang w:eastAsia="es-MX"/>
         </w:rPr>
         <mc:AlternateContent>
           <mc:Choice Requires="wps">
@@ -1971,45 +2003,7 @@
                                   <w14:round/>
                                 </w14:textOutline>
                               </w:rPr>
-                              <w:t>Anexos</w:t>
-                            </w:r>
-                            <w:r>
-                              <w:rPr>
-                                <w:rFonts w:ascii="Arial" w:hAnsi="Arial" w:cs="Arial"/>
-                                <w:color w:val="000000" w:themeColor="text1"/>
-                                <w:sz w:val="24"/>
-                                <w:szCs w:val="24"/>
-                                <w14:shadow w14:blurRad="38100" w14:dist="19050" w14:dir="2700000" w14:sx="100000" w14:sy="100000" w14:kx="0" w14:ky="0" w14:algn="tl">
-                                  <w14:schemeClr w14:val="dk1">
-                                    <w14:alpha w14:val="60000"/>
-                                  </w14:schemeClr>
-                                </w14:shadow>
-                                <w14:textOutline w14:w="0" w14:cap="flat" w14:cmpd="sng" w14:algn="ctr">
-                                  <w14:noFill/>
-                                  <w14:prstDash w14:val="solid"/>
-                                  <w14:round/>
-                                </w14:textOutline>
-                              </w:rPr>
-                              <w:t xml:space="preserve"> …………………………………………………………………………….....</w:t>
-                            </w:r>
-                            <w:r>
-                              <w:rPr>
-                                <w:rFonts w:ascii="Arial" w:hAnsi="Arial" w:cs="Arial"/>
-                                <w:color w:val="000000" w:themeColor="text1"/>
-                                <w:sz w:val="24"/>
-                                <w:szCs w:val="24"/>
-                                <w14:shadow w14:blurRad="38100" w14:dist="19050" w14:dir="2700000" w14:sx="100000" w14:sy="100000" w14:kx="0" w14:ky="0" w14:algn="tl">
-                                  <w14:schemeClr w14:val="dk1">
-                                    <w14:alpha w14:val="60000"/>
-                                  </w14:schemeClr>
-                                </w14:shadow>
-                                <w14:textOutline w14:w="0" w14:cap="flat" w14:cmpd="sng" w14:algn="ctr">
-                                  <w14:noFill/>
-                                  <w14:prstDash w14:val="solid"/>
-                                  <w14:round/>
-                                </w14:textOutline>
-                              </w:rPr>
-                              <w:t>.20</w:t>
+                              <w:t>Anexos ……………………………………………………………………………......20</w:t>
                             </w:r>
                           </w:p>
                         </w:txbxContent>
@@ -2039,7 +2033,6 @@
                 <v:path gradientshapeok="t" o:connecttype="rect"/>
               </v:shapetype>
               <v:shape id="Cuadro de texto 12" o:spid="_x0000_s1026" type="#_x0000_t202" style="position:absolute;left:0;text-align:left;margin-left:10.3pt;margin-top:36.5pt;width:449.75pt;height:26.2pt;z-index:251673600;visibility:visible;mso-wrap-style:square;mso-width-percent:0;mso-height-percent:0;mso-wrap-distance-left:9pt;mso-wrap-distance-top:0;mso-wrap-distance-right:9pt;mso-wrap-distance-bottom:0;mso-position-horizontal:absolute;mso-position-horizontal-relative:margin;mso-position-vertical:absolute;mso-position-vertical-relative:text;mso-width-percent:0;mso-height-percent:0;mso-width-relative:margin;mso-height-relative:margin;v-text-anchor:top" o:gfxdata="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" filled="f" stroked="f">
-                <v:fill o:detectmouseclick="t"/>
                 <v:textbox>
                   <w:txbxContent>
                     <w:p>
@@ -2078,45 +2071,7 @@
                             <w14:round/>
                           </w14:textOutline>
                         </w:rPr>
-                        <w:t>Anexos</w:t>
-                      </w:r>
-                      <w:r>
-                        <w:rPr>
-                          <w:rFonts w:ascii="Arial" w:hAnsi="Arial" w:cs="Arial"/>
-                          <w:color w:val="000000" w:themeColor="text1"/>
-                          <w:sz w:val="24"/>
-                          <w:szCs w:val="24"/>
-                          <w14:shadow w14:blurRad="38100" w14:dist="19050" w14:dir="2700000" w14:sx="100000" w14:sy="100000" w14:kx="0" w14:ky="0" w14:algn="tl">
-                            <w14:schemeClr w14:val="dk1">
-                              <w14:alpha w14:val="60000"/>
-                            </w14:schemeClr>
-                          </w14:shadow>
-                          <w14:textOutline w14:w="0" w14:cap="flat" w14:cmpd="sng" w14:algn="ctr">
-                            <w14:noFill/>
-                            <w14:prstDash w14:val="solid"/>
-                            <w14:round/>
-                          </w14:textOutline>
-                        </w:rPr>
-                        <w:t xml:space="preserve"> …………………………………………………………………………….....</w:t>
-                      </w:r>
-                      <w:r>
-                        <w:rPr>
-                          <w:rFonts w:ascii="Arial" w:hAnsi="Arial" w:cs="Arial"/>
-                          <w:color w:val="000000" w:themeColor="text1"/>
-                          <w:sz w:val="24"/>
-                          <w:szCs w:val="24"/>
-                          <w14:shadow w14:blurRad="38100" w14:dist="19050" w14:dir="2700000" w14:sx="100000" w14:sy="100000" w14:kx="0" w14:ky="0" w14:algn="tl">
-                            <w14:schemeClr w14:val="dk1">
-                              <w14:alpha w14:val="60000"/>
-                            </w14:schemeClr>
-                          </w14:shadow>
-                          <w14:textOutline w14:w="0" w14:cap="flat" w14:cmpd="sng" w14:algn="ctr">
-                            <w14:noFill/>
-                            <w14:prstDash w14:val="solid"/>
-                            <w14:round/>
-                          </w14:textOutline>
-                        </w:rPr>
-                        <w:t>.20</w:t>
+                        <w:t>Anexos ……………………………………………………………………………......20</w:t>
                       </w:r>
                     </w:p>
                   </w:txbxContent>
@@ -2130,6 +2085,7 @@
       <w:r>
         <w:rPr>
           <w:noProof/>
+          <w:lang w:eastAsia="es-MX"/>
         </w:rPr>
         <mc:AlternateContent>
           <mc:Choice Requires="wps">
@@ -2247,7 +2203,6 @@
           <mc:Fallback>
             <w:pict>
               <v:shape w14:anchorId="1F33270D" id="Cuadro de texto 10" o:spid="_x0000_s1027" type="#_x0000_t202" style="position:absolute;left:0;text-align:left;margin-left:10.3pt;margin-top:17.1pt;width:449.75pt;height:26.2pt;z-index:251671552;visibility:visible;mso-wrap-style:square;mso-width-percent:0;mso-height-percent:0;mso-wrap-distance-left:9pt;mso-wrap-distance-top:0;mso-wrap-distance-right:9pt;mso-wrap-distance-bottom:0;mso-position-horizontal:absolute;mso-position-horizontal-relative:margin;mso-position-vertical:absolute;mso-position-vertical-relative:text;mso-width-percent:0;mso-height-percent:0;mso-width-relative:margin;mso-height-relative:margin;v-text-anchor:top" o:gfxdata="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" filled="f" stroked="f">
-                <v:fill o:detectmouseclick="t"/>
                 <v:textbox>
                   <w:txbxContent>
                     <w:p>
@@ -3123,8 +3078,18 @@
           <w:sz w:val="24"/>
           <w:szCs w:val="24"/>
         </w:rPr>
-        <w:t>. Anpac</w:t>
-      </w:r>
+        <w:t xml:space="preserve">. </w:t>
+      </w:r>
+      <w:proofErr w:type="spellStart"/>
+      <w:r>
+        <w:rPr>
+          <w:rFonts w:ascii="Arial" w:hAnsi="Arial" w:cs="Arial"/>
+          <w:sz w:val="24"/>
+          <w:szCs w:val="24"/>
+        </w:rPr>
+        <w:t>Anpac</w:t>
+      </w:r>
+      <w:proofErr w:type="spellEnd"/>
       <w:r>
         <w:rPr>
           <w:rFonts w:ascii="Arial" w:hAnsi="Arial" w:cs="Arial"/>
@@ -3617,7 +3582,16 @@
           <w:sz w:val="24"/>
           <w:szCs w:val="24"/>
         </w:rPr>
-        <w:t xml:space="preserve">“E-commerce proyecto tiendo de moda de la empresa SondeMar”, </w:t>
+        <w:t>“E-commerce proyecto tienda</w:t>
+      </w:r>
+      <w:r>
+        <w:rPr>
+          <w:rFonts w:ascii="Arial" w:hAnsi="Arial" w:cs="Arial"/>
+          <w:b/>
+          <w:sz w:val="24"/>
+          <w:szCs w:val="24"/>
+        </w:rPr>
+        <w:t xml:space="preserve"> de moda de la empresa SondeMar”, </w:t>
       </w:r>
       <w:r>
         <w:rPr>
@@ -3633,7 +3607,17 @@
           <w:sz w:val="24"/>
           <w:szCs w:val="24"/>
         </w:rPr>
-        <w:t xml:space="preserve">empresa dar el salto a la evolución de las TIC (Tecnologías de la Información y </w:t>
+        <w:t>empresa dar el salto</w:t>
+      </w:r>
+      <w:bookmarkStart w:id="0" w:name="_GoBack"/>
+      <w:bookmarkEnd w:id="0"/>
+      <w:r>
+        <w:rPr>
+          <w:rFonts w:ascii="Arial" w:hAnsi="Arial" w:cs="Arial"/>
+          <w:sz w:val="24"/>
+          <w:szCs w:val="24"/>
+        </w:rPr>
+        <w:t xml:space="preserve"> a la evolución de las TIC (Tecnologías de la Información y </w:t>
       </w:r>
       <w:r>
         <w:rPr>
@@ -3657,7 +3641,61 @@
           <w:sz w:val="24"/>
           <w:szCs w:val="24"/>
         </w:rPr>
-        <w:t>cífica que regula su actividad, se basa en la metodología de desarrollo AUP, y se utilizaron las herramientas WordPress, Card Sorting y Ninjamock.</w:t>
+        <w:t xml:space="preserve">cífica que regula su actividad, se basa en la metodología de desarrollo AUP, y se utilizaron las herramientas WordPress, </w:t>
+      </w:r>
+      <w:proofErr w:type="spellStart"/>
+      <w:r>
+        <w:rPr>
+          <w:rFonts w:ascii="Arial" w:hAnsi="Arial" w:cs="Arial"/>
+          <w:sz w:val="24"/>
+          <w:szCs w:val="24"/>
+        </w:rPr>
+        <w:t>Card</w:t>
+      </w:r>
+      <w:proofErr w:type="spellEnd"/>
+      <w:r>
+        <w:rPr>
+          <w:rFonts w:ascii="Arial" w:hAnsi="Arial" w:cs="Arial"/>
+          <w:sz w:val="24"/>
+          <w:szCs w:val="24"/>
+        </w:rPr>
+        <w:t xml:space="preserve"> </w:t>
+      </w:r>
+      <w:proofErr w:type="spellStart"/>
+      <w:r>
+        <w:rPr>
+          <w:rFonts w:ascii="Arial" w:hAnsi="Arial" w:cs="Arial"/>
+          <w:sz w:val="24"/>
+          <w:szCs w:val="24"/>
+        </w:rPr>
+        <w:t>Sorting</w:t>
+      </w:r>
+      <w:proofErr w:type="spellEnd"/>
+      <w:r>
+        <w:rPr>
+          <w:rFonts w:ascii="Arial" w:hAnsi="Arial" w:cs="Arial"/>
+          <w:sz w:val="24"/>
+          <w:szCs w:val="24"/>
+        </w:rPr>
+        <w:t xml:space="preserve"> y </w:t>
+      </w:r>
+      <w:proofErr w:type="spellStart"/>
+      <w:r>
+        <w:rPr>
+          <w:rFonts w:ascii="Arial" w:hAnsi="Arial" w:cs="Arial"/>
+          <w:sz w:val="24"/>
+          <w:szCs w:val="24"/>
+        </w:rPr>
+        <w:t>Ninjamock</w:t>
+      </w:r>
+      <w:proofErr w:type="spellEnd"/>
+      <w:r>
+        <w:rPr>
+          <w:rFonts w:ascii="Arial" w:hAnsi="Arial" w:cs="Arial"/>
+          <w:sz w:val="24"/>
+          <w:szCs w:val="24"/>
+        </w:rPr>
+        <w:t>.</w:t>
       </w:r>
     </w:p>
     <w:p>
@@ -3752,7 +3790,61 @@
           <w:sz w:val="24"/>
           <w:szCs w:val="24"/>
         </w:rPr>
-        <w:t xml:space="preserve"> y las herramientas para el desarrollo del sistema fueron: el CMS JadaSite, Drupal E-commerce y PrestaShop.</w:t>
+        <w:t xml:space="preserve"> y las herramientas para el desarrollo del sistema fueron: el CMS </w:t>
+      </w:r>
+      <w:proofErr w:type="spellStart"/>
+      <w:r>
+        <w:rPr>
+          <w:rFonts w:ascii="Arial" w:hAnsi="Arial" w:cs="Arial"/>
+          <w:sz w:val="24"/>
+          <w:szCs w:val="24"/>
+        </w:rPr>
+        <w:t>JadaSite</w:t>
+      </w:r>
+      <w:proofErr w:type="spellEnd"/>
+      <w:r>
+        <w:rPr>
+          <w:rFonts w:ascii="Arial" w:hAnsi="Arial" w:cs="Arial"/>
+          <w:sz w:val="24"/>
+          <w:szCs w:val="24"/>
+        </w:rPr>
+        <w:t xml:space="preserve">, </w:t>
+      </w:r>
+      <w:proofErr w:type="spellStart"/>
+      <w:r>
+        <w:rPr>
+          <w:rFonts w:ascii="Arial" w:hAnsi="Arial" w:cs="Arial"/>
+          <w:sz w:val="24"/>
+          <w:szCs w:val="24"/>
+        </w:rPr>
+        <w:t>Drupal</w:t>
+      </w:r>
+      <w:proofErr w:type="spellEnd"/>
+      <w:r>
+        <w:rPr>
+          <w:rFonts w:ascii="Arial" w:hAnsi="Arial" w:cs="Arial"/>
+          <w:sz w:val="24"/>
+          <w:szCs w:val="24"/>
+        </w:rPr>
+        <w:t xml:space="preserve"> E-commerce y </w:t>
+      </w:r>
+      <w:proofErr w:type="spellStart"/>
+      <w:r>
+        <w:rPr>
+          <w:rFonts w:ascii="Arial" w:hAnsi="Arial" w:cs="Arial"/>
+          <w:sz w:val="24"/>
+          <w:szCs w:val="24"/>
+        </w:rPr>
+        <w:t>PrestaShop</w:t>
+      </w:r>
+      <w:proofErr w:type="spellEnd"/>
+      <w:r>
+        <w:rPr>
+          <w:rFonts w:ascii="Arial" w:hAnsi="Arial" w:cs="Arial"/>
+          <w:sz w:val="24"/>
+          <w:szCs w:val="24"/>
+        </w:rPr>
+        <w:t>.</w:t>
       </w:r>
     </w:p>
     <w:p>
@@ -3813,8 +3905,9 @@
           <w:sz w:val="24"/>
           <w:szCs w:val="24"/>
         </w:rPr>
-        <w:t>Sistema E-commerce para la gestión de ventas para la empresa CallCell</w:t>
-      </w:r>
+        <w:t xml:space="preserve">Sistema E-commerce para la gestión de ventas para la empresa </w:t>
+      </w:r>
+      <w:proofErr w:type="spellStart"/>
       <w:r>
         <w:rPr>
           <w:rFonts w:ascii="Arial" w:hAnsi="Arial" w:cs="Arial"/>
@@ -3822,6 +3915,16 @@
           <w:sz w:val="24"/>
           <w:szCs w:val="24"/>
         </w:rPr>
+        <w:t>CallCell</w:t>
+      </w:r>
+      <w:proofErr w:type="spellEnd"/>
+      <w:r>
+        <w:rPr>
+          <w:rFonts w:ascii="Arial" w:hAnsi="Arial" w:cs="Arial"/>
+          <w:b/>
+          <w:sz w:val="24"/>
+          <w:szCs w:val="24"/>
+        </w:rPr>
         <w:t>”</w:t>
       </w:r>
       <w:r>
@@ -3847,7 +3950,25 @@
           <w:sz w:val="24"/>
           <w:szCs w:val="24"/>
         </w:rPr>
-        <w:t>y las herramientas utilizadas fueron PHP, MySQL, Apache Server y MagicUWE.</w:t>
+        <w:t xml:space="preserve">y las herramientas utilizadas fueron PHP, MySQL, Apache Server y </w:t>
+      </w:r>
+      <w:proofErr w:type="spellStart"/>
+      <w:r>
+        <w:rPr>
+          <w:rFonts w:ascii="Arial" w:hAnsi="Arial" w:cs="Arial"/>
+          <w:sz w:val="24"/>
+          <w:szCs w:val="24"/>
+        </w:rPr>
+        <w:t>MagicUWE</w:t>
+      </w:r>
+      <w:proofErr w:type="spellEnd"/>
+      <w:r>
+        <w:rPr>
+          <w:rFonts w:ascii="Arial" w:hAnsi="Arial" w:cs="Arial"/>
+          <w:sz w:val="24"/>
+          <w:szCs w:val="24"/>
+        </w:rPr>
+        <w:t>.</w:t>
       </w:r>
     </w:p>
     <w:p>
@@ -3860,13 +3981,23 @@
           <w:szCs w:val="24"/>
         </w:rPr>
       </w:pPr>
-      <w:r>
-        <w:rPr>
-          <w:rFonts w:ascii="Arial" w:hAnsi="Arial" w:cs="Arial"/>
-          <w:sz w:val="24"/>
-          <w:szCs w:val="24"/>
-        </w:rPr>
-        <w:t xml:space="preserve">Cadima Cárdenas Erick O., 2013 </w:t>
+      <w:proofErr w:type="spellStart"/>
+      <w:r>
+        <w:rPr>
+          <w:rFonts w:ascii="Arial" w:hAnsi="Arial" w:cs="Arial"/>
+          <w:sz w:val="24"/>
+          <w:szCs w:val="24"/>
+        </w:rPr>
+        <w:t>Cadima</w:t>
+      </w:r>
+      <w:proofErr w:type="spellEnd"/>
+      <w:r>
+        <w:rPr>
+          <w:rFonts w:ascii="Arial" w:hAnsi="Arial" w:cs="Arial"/>
+          <w:sz w:val="24"/>
+          <w:szCs w:val="24"/>
+        </w:rPr>
+        <w:t xml:space="preserve"> Cárdenas Erick O., 2013 </w:t>
       </w:r>
       <w:r>
         <w:rPr>
@@ -3926,7 +4057,25 @@
           <w:sz w:val="24"/>
           <w:szCs w:val="24"/>
         </w:rPr>
-        <w:t>va, JavaScript, JQuery y MySQL.</w:t>
+        <w:t xml:space="preserve">va, JavaScript, </w:t>
+      </w:r>
+      <w:proofErr w:type="spellStart"/>
+      <w:r>
+        <w:rPr>
+          <w:rFonts w:ascii="Arial" w:hAnsi="Arial" w:cs="Arial"/>
+          <w:sz w:val="24"/>
+          <w:szCs w:val="24"/>
+        </w:rPr>
+        <w:t>JQuery</w:t>
+      </w:r>
+      <w:proofErr w:type="spellEnd"/>
+      <w:r>
+        <w:rPr>
+          <w:rFonts w:ascii="Arial" w:hAnsi="Arial" w:cs="Arial"/>
+          <w:sz w:val="24"/>
+          <w:szCs w:val="24"/>
+        </w:rPr>
+        <w:t xml:space="preserve"> y MySQL.</w:t>
       </w:r>
     </w:p>
     <w:p>
@@ -5267,7 +5416,25 @@
           <w:sz w:val="24"/>
           <w:szCs w:val="24"/>
         </w:rPr>
-        <w:t>Automatizar el control y seguimiento de las deudas de los clientes si estos hicieran una compra a crédito, que contará con notificaciones push y recordatorios vía correo electrónico a los clientes para que estos no olviden hacer sus respectivos pagos.</w:t>
+        <w:t xml:space="preserve">Automatizar el control y seguimiento de las deudas de los clientes si estos hicieran una compra a crédito, que contará con notificaciones </w:t>
+      </w:r>
+      <w:proofErr w:type="spellStart"/>
+      <w:r>
+        <w:rPr>
+          <w:rFonts w:ascii="Arial" w:hAnsi="Arial" w:cs="Arial"/>
+          <w:sz w:val="24"/>
+          <w:szCs w:val="24"/>
+        </w:rPr>
+        <w:t>push</w:t>
+      </w:r>
+      <w:proofErr w:type="spellEnd"/>
+      <w:r>
+        <w:rPr>
+          <w:rFonts w:ascii="Arial" w:hAnsi="Arial" w:cs="Arial"/>
+          <w:sz w:val="24"/>
+          <w:szCs w:val="24"/>
+        </w:rPr>
+        <w:t xml:space="preserve"> y recordatorios vía correo electrónico a los clientes para que estos no olviden hacer sus respectivos pagos.</w:t>
       </w:r>
     </w:p>
     <w:p>
@@ -6486,7 +6653,25 @@
           <w:sz w:val="24"/>
           <w:szCs w:val="24"/>
         </w:rPr>
-        <w:t xml:space="preserve"> “Sprints”.</w:t>
+        <w:t xml:space="preserve"> “</w:t>
+      </w:r>
+      <w:proofErr w:type="spellStart"/>
+      <w:r>
+        <w:rPr>
+          <w:rFonts w:ascii="Arial" w:hAnsi="Arial" w:cs="Arial"/>
+          <w:sz w:val="24"/>
+          <w:szCs w:val="24"/>
+        </w:rPr>
+        <w:t>Sprints</w:t>
+      </w:r>
+      <w:proofErr w:type="spellEnd"/>
+      <w:r>
+        <w:rPr>
+          <w:rFonts w:ascii="Arial" w:hAnsi="Arial" w:cs="Arial"/>
+          <w:sz w:val="24"/>
+          <w:szCs w:val="24"/>
+        </w:rPr>
+        <w:t>”.</w:t>
       </w:r>
     </w:p>
     <w:p>
@@ -6961,6 +7146,7 @@
           <w:id w:val="-1686125726"/>
           <w:citation/>
         </w:sdtPr>
+        <w:sdtEndPr/>
         <w:sdtContent>
           <w:r>
             <w:rPr>
@@ -7095,6 +7281,7 @@
           <w:id w:val="-520707056"/>
           <w:citation/>
         </w:sdtPr>
+        <w:sdtEndPr/>
         <w:sdtContent>
           <w:r>
             <w:rPr>
@@ -7613,6 +7800,7 @@
           <w:id w:val="132460679"/>
           <w:citation/>
         </w:sdtPr>
+        <w:sdtEndPr/>
         <w:sdtContent>
           <w:r>
             <w:rPr>
@@ -7964,6 +8152,7 @@
           <w:id w:val="-1662392140"/>
           <w:citation/>
         </w:sdtPr>
+        <w:sdtEndPr/>
         <w:sdtContent>
           <w:r>
             <w:rPr>
@@ -8148,7 +8337,25 @@
           <w:sz w:val="24"/>
           <w:szCs w:val="24"/>
         </w:rPr>
-        <w:t xml:space="preserve">como se habla de una aplicación web full stack </w:t>
+        <w:t xml:space="preserve">como se habla de una aplicación web full </w:t>
+      </w:r>
+      <w:proofErr w:type="spellStart"/>
+      <w:r>
+        <w:rPr>
+          <w:rFonts w:ascii="Arial" w:hAnsi="Arial" w:cs="Arial"/>
+          <w:sz w:val="24"/>
+          <w:szCs w:val="24"/>
+        </w:rPr>
+        <w:t>stack</w:t>
+      </w:r>
+      <w:proofErr w:type="spellEnd"/>
+      <w:r>
+        <w:rPr>
+          <w:rFonts w:ascii="Arial" w:hAnsi="Arial" w:cs="Arial"/>
+          <w:sz w:val="24"/>
+          <w:szCs w:val="24"/>
+        </w:rPr>
+        <w:t xml:space="preserve"> </w:t>
       </w:r>
       <w:r>
         <w:rPr>
@@ -8220,6 +8427,7 @@
         </w:rPr>
         <w:t xml:space="preserve"> </w:t>
       </w:r>
+      <w:proofErr w:type="spellStart"/>
       <w:r>
         <w:rPr>
           <w:rFonts w:ascii="Arial" w:hAnsi="Arial" w:cs="Arial"/>
@@ -8229,6 +8437,7 @@
         </w:rPr>
         <w:t>PostMan</w:t>
       </w:r>
+      <w:proofErr w:type="spellEnd"/>
       <w:r>
         <w:rPr>
           <w:rFonts w:ascii="Arial" w:hAnsi="Arial" w:cs="Arial"/>
@@ -8269,8 +8478,18 @@
           <w:sz w:val="24"/>
           <w:szCs w:val="24"/>
         </w:rPr>
-        <w:t xml:space="preserve"> directamente en los EndPoints</w:t>
-      </w:r>
+        <w:t xml:space="preserve"> directamente en los </w:t>
+      </w:r>
+      <w:proofErr w:type="spellStart"/>
+      <w:r>
+        <w:rPr>
+          <w:rFonts w:ascii="Arial" w:hAnsi="Arial" w:cs="Arial"/>
+          <w:sz w:val="24"/>
+          <w:szCs w:val="24"/>
+        </w:rPr>
+        <w:t>EndPoints</w:t>
+      </w:r>
+      <w:proofErr w:type="spellEnd"/>
       <w:r>
         <w:rPr>
           <w:rFonts w:ascii="Arial" w:hAnsi="Arial" w:cs="Arial"/>
@@ -8363,8 +8582,19 @@
           <w:sz w:val="24"/>
           <w:szCs w:val="24"/>
         </w:rPr>
-        <w:t>Jasmine, Protractor</w:t>
-      </w:r>
+        <w:t xml:space="preserve">Jasmine, </w:t>
+      </w:r>
+      <w:proofErr w:type="spellStart"/>
+      <w:r>
+        <w:rPr>
+          <w:rFonts w:ascii="Arial" w:hAnsi="Arial" w:cs="Arial"/>
+          <w:b/>
+          <w:sz w:val="24"/>
+          <w:szCs w:val="24"/>
+        </w:rPr>
+        <w:t>Protractor</w:t>
+      </w:r>
+      <w:proofErr w:type="spellEnd"/>
       <w:r>
         <w:rPr>
           <w:rFonts w:ascii="Arial" w:hAnsi="Arial" w:cs="Arial"/>
@@ -8551,6 +8781,7 @@
           <w:id w:val="-2132081332"/>
           <w:citation/>
         </w:sdtPr>
+        <w:sdtEndPr/>
         <w:sdtContent>
           <w:r>
             <w:rPr>
@@ -8683,6 +8914,7 @@
           <w:id w:val="-1196538110"/>
           <w:citation/>
         </w:sdtPr>
+        <w:sdtEndPr/>
         <w:sdtContent>
           <w:r>
             <w:rPr>
@@ -8837,6 +9069,7 @@
           <w:id w:val="-466358588"/>
           <w:citation/>
         </w:sdtPr>
+        <w:sdtEndPr/>
         <w:sdtContent>
           <w:r>
             <w:rPr>
@@ -8935,6 +9168,7 @@
           <w:id w:val="917833061"/>
           <w:citation/>
         </w:sdtPr>
+        <w:sdtEndPr/>
         <w:sdtContent>
           <w:r>
             <w:rPr>
@@ -9088,7 +9322,25 @@
           <w:sz w:val="24"/>
           <w:szCs w:val="24"/>
         </w:rPr>
-        <w:t xml:space="preserve"> APIs y micro-servicios compuestos de sistemas de fondo como bases de datos y servicios SOAP</w:t>
+        <w:t xml:space="preserve"> </w:t>
+      </w:r>
+      <w:proofErr w:type="spellStart"/>
+      <w:r>
+        <w:rPr>
+          <w:rFonts w:ascii="Arial" w:hAnsi="Arial" w:cs="Arial"/>
+          <w:sz w:val="24"/>
+          <w:szCs w:val="24"/>
+        </w:rPr>
+        <w:t>APIs</w:t>
+      </w:r>
+      <w:proofErr w:type="spellEnd"/>
+      <w:r>
+        <w:rPr>
+          <w:rFonts w:ascii="Arial" w:hAnsi="Arial" w:cs="Arial"/>
+          <w:sz w:val="24"/>
+          <w:szCs w:val="24"/>
+        </w:rPr>
+        <w:t xml:space="preserve"> y micro-servicios compuestos de sistemas de fondo como bases de datos y servicios SOAP</w:t>
       </w:r>
       <w:r>
         <w:rPr>
@@ -9157,6 +9409,7 @@
           <w:id w:val="-1226985460"/>
           <w:citation/>
         </w:sdtPr>
+        <w:sdtEndPr/>
         <w:sdtContent>
           <w:r>
             <w:rPr>
@@ -9283,7 +9536,25 @@
           <w:sz w:val="24"/>
           <w:szCs w:val="24"/>
         </w:rPr>
-        <w:t xml:space="preserve"> o aplicaciones de una sola página, está basada en componentes y para su funcionamiento utiliza el lenguaje TypeScript que es un súper conjunto de JavaScript</w:t>
+        <w:t xml:space="preserve"> o aplicaciones de una sola página, está basada en componentes y para su funcionamiento utiliza el lenguaje </w:t>
+      </w:r>
+      <w:proofErr w:type="spellStart"/>
+      <w:r>
+        <w:rPr>
+          <w:rFonts w:ascii="Arial" w:hAnsi="Arial" w:cs="Arial"/>
+          <w:sz w:val="24"/>
+          <w:szCs w:val="24"/>
+        </w:rPr>
+        <w:t>TypeScript</w:t>
+      </w:r>
+      <w:proofErr w:type="spellEnd"/>
+      <w:r>
+        <w:rPr>
+          <w:rFonts w:ascii="Arial" w:hAnsi="Arial" w:cs="Arial"/>
+          <w:sz w:val="24"/>
+          <w:szCs w:val="24"/>
+        </w:rPr>
+        <w:t xml:space="preserve"> que es un súper conjunto de JavaScript</w:t>
       </w:r>
       <w:r>
         <w:rPr>
@@ -9319,6 +9590,7 @@
           <w:id w:val="556897106"/>
           <w:citation/>
         </w:sdtPr>
+        <w:sdtEndPr/>
         <w:sdtContent>
           <w:r>
             <w:rPr>
@@ -9382,6 +9654,7 @@
           <w:szCs w:val="24"/>
         </w:rPr>
       </w:pPr>
+      <w:proofErr w:type="spellStart"/>
       <w:r>
         <w:rPr>
           <w:rFonts w:ascii="Arial" w:hAnsi="Arial" w:cs="Arial"/>
@@ -9389,15 +9662,43 @@
           <w:sz w:val="24"/>
           <w:szCs w:val="24"/>
         </w:rPr>
-        <w:t xml:space="preserve">MDBootstrap. - </w:t>
-      </w:r>
-      <w:r>
-        <w:rPr>
-          <w:rFonts w:ascii="Arial" w:hAnsi="Arial" w:cs="Arial"/>
-          <w:sz w:val="24"/>
-          <w:szCs w:val="24"/>
-        </w:rPr>
-        <w:t xml:space="preserve">Construido sobre la base de Bootstrap </w:t>
+        <w:t>MDBootstrap</w:t>
+      </w:r>
+      <w:proofErr w:type="spellEnd"/>
+      <w:r>
+        <w:rPr>
+          <w:rFonts w:ascii="Arial" w:hAnsi="Arial" w:cs="Arial"/>
+          <w:b/>
+          <w:sz w:val="24"/>
+          <w:szCs w:val="24"/>
+        </w:rPr>
+        <w:t xml:space="preserve">. - </w:t>
+      </w:r>
+      <w:r>
+        <w:rPr>
+          <w:rFonts w:ascii="Arial" w:hAnsi="Arial" w:cs="Arial"/>
+          <w:sz w:val="24"/>
+          <w:szCs w:val="24"/>
+        </w:rPr>
+        <w:t xml:space="preserve">Construido sobre la base de </w:t>
+      </w:r>
+      <w:proofErr w:type="spellStart"/>
+      <w:r>
+        <w:rPr>
+          <w:rFonts w:ascii="Arial" w:hAnsi="Arial" w:cs="Arial"/>
+          <w:sz w:val="24"/>
+          <w:szCs w:val="24"/>
+        </w:rPr>
+        <w:t>Bootstrap</w:t>
+      </w:r>
+      <w:proofErr w:type="spellEnd"/>
+      <w:r>
+        <w:rPr>
+          <w:rFonts w:ascii="Arial" w:hAnsi="Arial" w:cs="Arial"/>
+          <w:sz w:val="24"/>
+          <w:szCs w:val="24"/>
+        </w:rPr>
+        <w:t xml:space="preserve"> </w:t>
       </w:r>
       <w:r>
         <w:rPr>
@@ -9421,15 +9722,51 @@
           <w:sz w:val="24"/>
           <w:szCs w:val="24"/>
         </w:rPr>
-        <w:t xml:space="preserve">s de los Frameworks </w:t>
-      </w:r>
-      <w:r>
-        <w:rPr>
-          <w:rFonts w:ascii="Arial" w:hAnsi="Arial" w:cs="Arial"/>
-          <w:sz w:val="24"/>
-          <w:szCs w:val="24"/>
-        </w:rPr>
-        <w:t xml:space="preserve">para css </w:t>
+        <w:t xml:space="preserve">s de los </w:t>
+      </w:r>
+      <w:proofErr w:type="spellStart"/>
+      <w:r>
+        <w:rPr>
+          <w:rFonts w:ascii="Arial" w:hAnsi="Arial" w:cs="Arial"/>
+          <w:sz w:val="24"/>
+          <w:szCs w:val="24"/>
+        </w:rPr>
+        <w:t>Frameworks</w:t>
+      </w:r>
+      <w:proofErr w:type="spellEnd"/>
+      <w:r>
+        <w:rPr>
+          <w:rFonts w:ascii="Arial" w:hAnsi="Arial" w:cs="Arial"/>
+          <w:sz w:val="24"/>
+          <w:szCs w:val="24"/>
+        </w:rPr>
+        <w:t xml:space="preserve"> </w:t>
+      </w:r>
+      <w:r>
+        <w:rPr>
+          <w:rFonts w:ascii="Arial" w:hAnsi="Arial" w:cs="Arial"/>
+          <w:sz w:val="24"/>
+          <w:szCs w:val="24"/>
+        </w:rPr>
+        <w:t xml:space="preserve">para </w:t>
+      </w:r>
+      <w:proofErr w:type="spellStart"/>
+      <w:r>
+        <w:rPr>
+          <w:rFonts w:ascii="Arial" w:hAnsi="Arial" w:cs="Arial"/>
+          <w:sz w:val="24"/>
+          <w:szCs w:val="24"/>
+        </w:rPr>
+        <w:t>css</w:t>
+      </w:r>
+      <w:proofErr w:type="spellEnd"/>
+      <w:r>
+        <w:rPr>
+          <w:rFonts w:ascii="Arial" w:hAnsi="Arial" w:cs="Arial"/>
+          <w:sz w:val="24"/>
+          <w:szCs w:val="24"/>
+        </w:rPr>
+        <w:t xml:space="preserve"> </w:t>
       </w:r>
       <w:r>
         <w:rPr>
@@ -9469,8 +9806,36 @@
           <w:sz w:val="24"/>
           <w:szCs w:val="24"/>
         </w:rPr>
-        <w:t>funciona con Sass que es un pre-procesador de css</w:t>
-      </w:r>
+        <w:t xml:space="preserve">funciona con </w:t>
+      </w:r>
+      <w:proofErr w:type="spellStart"/>
+      <w:r>
+        <w:rPr>
+          <w:rFonts w:ascii="Arial" w:hAnsi="Arial" w:cs="Arial"/>
+          <w:sz w:val="24"/>
+          <w:szCs w:val="24"/>
+        </w:rPr>
+        <w:t>Sass</w:t>
+      </w:r>
+      <w:proofErr w:type="spellEnd"/>
+      <w:r>
+        <w:rPr>
+          <w:rFonts w:ascii="Arial" w:hAnsi="Arial" w:cs="Arial"/>
+          <w:sz w:val="24"/>
+          <w:szCs w:val="24"/>
+        </w:rPr>
+        <w:t xml:space="preserve"> que es un pre-procesador de </w:t>
+      </w:r>
+      <w:proofErr w:type="spellStart"/>
+      <w:r>
+        <w:rPr>
+          <w:rFonts w:ascii="Arial" w:hAnsi="Arial" w:cs="Arial"/>
+          <w:sz w:val="24"/>
+          <w:szCs w:val="24"/>
+        </w:rPr>
+        <w:t>css</w:t>
+      </w:r>
+      <w:proofErr w:type="spellEnd"/>
       <w:r>
         <w:rPr>
           <w:rFonts w:ascii="Arial" w:hAnsi="Arial" w:cs="Arial"/>
@@ -9489,6 +9854,7 @@
           <w:id w:val="-236241169"/>
           <w:citation/>
         </w:sdtPr>
+        <w:sdtEndPr/>
         <w:sdtContent>
           <w:r>
             <w:rPr>
@@ -10471,7 +10837,25 @@
           <w:sz w:val="24"/>
           <w:szCs w:val="24"/>
         </w:rPr>
-        <w:t>El principal aporte del proyecto es el de mejorar drásticamente el proceso de ventas de la empresa Anpac, así como también brindar un óptimo control y manejo de la información que genera la empresa, además de reducir la información impresa que causa aglomeraciones</w:t>
+        <w:t xml:space="preserve">El principal aporte del proyecto es el de mejorar drásticamente el proceso de ventas de la empresa </w:t>
+      </w:r>
+      <w:proofErr w:type="spellStart"/>
+      <w:r>
+        <w:rPr>
+          <w:rFonts w:ascii="Arial" w:hAnsi="Arial" w:cs="Arial"/>
+          <w:sz w:val="24"/>
+          <w:szCs w:val="24"/>
+        </w:rPr>
+        <w:t>Anpac</w:t>
+      </w:r>
+      <w:proofErr w:type="spellEnd"/>
+      <w:r>
+        <w:rPr>
+          <w:rFonts w:ascii="Arial" w:hAnsi="Arial" w:cs="Arial"/>
+          <w:sz w:val="24"/>
+          <w:szCs w:val="24"/>
+        </w:rPr>
+        <w:t>, así como también brindar un óptimo control y manejo de la información que genera la empresa, además de reducir la información impresa que causa aglomeraciones</w:t>
       </w:r>
       <w:r>
         <w:rPr>
@@ -11159,7 +11543,31 @@
           <w:sz w:val="24"/>
           <w:szCs w:val="24"/>
         </w:rPr>
-        <w:t xml:space="preserve">    ANEXOS</w:t>
+        <w:t xml:space="preserve">  </w:t>
+      </w:r>
+      <w:r>
+        <w:rPr>
+          <w:rFonts w:ascii="Arial" w:hAnsi="Arial" w:cs="Arial"/>
+          <w:sz w:val="24"/>
+          <w:szCs w:val="24"/>
+        </w:rPr>
+        <w:t>CAPÍTULO II</w:t>
+      </w:r>
+      <w:r>
+        <w:rPr>
+          <w:rFonts w:ascii="Arial" w:hAnsi="Arial" w:cs="Arial"/>
+          <w:sz w:val="24"/>
+          <w:szCs w:val="24"/>
+        </w:rPr>
+        <w:t xml:space="preserve"> - </w:t>
+      </w:r>
+      <w:r>
+        <w:rPr>
+          <w:rFonts w:ascii="Arial" w:hAnsi="Arial" w:cs="Arial"/>
+          <w:sz w:val="24"/>
+          <w:szCs w:val="24"/>
+        </w:rPr>
+        <w:t>MARCO TEÓRICO</w:t>
       </w:r>
     </w:p>
     <w:p>
@@ -11172,6 +11580,15 @@
           <w:szCs w:val="24"/>
         </w:rPr>
       </w:pPr>
+      <w:r>
+        <w:rPr>
+          <w:rFonts w:ascii="Arial" w:hAnsi="Arial" w:cs="Arial"/>
+          <w:sz w:val="24"/>
+          <w:szCs w:val="24"/>
+        </w:rPr>
+        <w:tab/>
+        <w:t>2.1 DEFINICIÓN DE LA METODOLOGÍA</w:t>
+      </w:r>
     </w:p>
     <w:p>
       <w:pPr>
@@ -11183,6 +11600,15 @@
           <w:szCs w:val="24"/>
         </w:rPr>
       </w:pPr>
+      <w:r>
+        <w:rPr>
+          <w:rFonts w:ascii="Arial" w:hAnsi="Arial" w:cs="Arial"/>
+          <w:sz w:val="24"/>
+          <w:szCs w:val="24"/>
+        </w:rPr>
+        <w:tab/>
+        <w:t xml:space="preserve">   2.1.1 Definición de Scrum</w:t>
+      </w:r>
     </w:p>
     <w:p>
       <w:pPr>
@@ -11194,6 +11620,15 @@
           <w:szCs w:val="24"/>
         </w:rPr>
       </w:pPr>
+      <w:r>
+        <w:rPr>
+          <w:rFonts w:ascii="Arial" w:hAnsi="Arial" w:cs="Arial"/>
+          <w:sz w:val="24"/>
+          <w:szCs w:val="24"/>
+        </w:rPr>
+        <w:tab/>
+        <w:t xml:space="preserve">   2.1.2 Aspectos Principales</w:t>
+      </w:r>
     </w:p>
     <w:p>
       <w:pPr>
@@ -11201,20 +11636,50 @@
         <w:jc w:val="both"/>
         <w:rPr>
           <w:rFonts w:ascii="Arial" w:hAnsi="Arial" w:cs="Arial"/>
-          <w:b/>
-          <w:sz w:val="24"/>
-          <w:szCs w:val="24"/>
-        </w:rPr>
-      </w:pPr>
-      <w:r>
-        <w:rPr>
-          <w:rFonts w:ascii="Arial" w:hAnsi="Arial" w:cs="Arial"/>
-          <w:b/>
+          <w:sz w:val="24"/>
+          <w:szCs w:val="24"/>
+        </w:rPr>
+      </w:pPr>
+      <w:r>
+        <w:rPr>
+          <w:rFonts w:ascii="Arial" w:hAnsi="Arial" w:cs="Arial"/>
           <w:sz w:val="24"/>
           <w:szCs w:val="24"/>
         </w:rPr>
         <w:lastRenderedPageBreak/>
-        <w:t>1.11 CRONOGRAMA DE EJECUCIÓN</w:t>
+        <w:tab/>
+      </w:r>
+      <w:r>
+        <w:rPr>
+          <w:rFonts w:ascii="Arial" w:hAnsi="Arial" w:cs="Arial"/>
+          <w:sz w:val="24"/>
+          <w:szCs w:val="24"/>
+        </w:rPr>
+        <w:t>2</w:t>
+      </w:r>
+      <w:r>
+        <w:rPr>
+          <w:rFonts w:ascii="Arial" w:hAnsi="Arial" w:cs="Arial"/>
+          <w:sz w:val="24"/>
+          <w:szCs w:val="24"/>
+        </w:rPr>
+        <w:t>.2</w:t>
+      </w:r>
+      <w:r>
+        <w:rPr>
+          <w:rFonts w:ascii="Arial" w:hAnsi="Arial" w:cs="Arial"/>
+          <w:sz w:val="24"/>
+          <w:szCs w:val="24"/>
+        </w:rPr>
+        <w:t xml:space="preserve"> </w:t>
+      </w:r>
+      <w:r>
+        <w:rPr>
+          <w:rFonts w:ascii="Arial" w:hAnsi="Arial" w:cs="Arial"/>
+          <w:sz w:val="24"/>
+          <w:szCs w:val="24"/>
+        </w:rPr>
+        <w:t>INGENIERÍA DE SOFTWARE</w:t>
       </w:r>
     </w:p>
     <w:p>
@@ -11223,11 +11688,19 @@
         <w:jc w:val="both"/>
         <w:rPr>
           <w:rFonts w:ascii="Arial" w:hAnsi="Arial" w:cs="Arial"/>
-          <w:b/>
-          <w:sz w:val="24"/>
-          <w:szCs w:val="24"/>
-        </w:rPr>
-      </w:pPr>
+          <w:sz w:val="24"/>
+          <w:szCs w:val="24"/>
+        </w:rPr>
+      </w:pPr>
+      <w:r>
+        <w:rPr>
+          <w:rFonts w:ascii="Arial" w:hAnsi="Arial" w:cs="Arial"/>
+          <w:sz w:val="24"/>
+          <w:szCs w:val="24"/>
+        </w:rPr>
+        <w:tab/>
+        <w:t xml:space="preserve">   2.2.1 Modelo General de Proceso</w:t>
+      </w:r>
     </w:p>
     <w:p>
       <w:pPr>
@@ -11235,11 +11708,19 @@
         <w:jc w:val="both"/>
         <w:rPr>
           <w:rFonts w:ascii="Arial" w:hAnsi="Arial" w:cs="Arial"/>
-          <w:b/>
-          <w:sz w:val="24"/>
-          <w:szCs w:val="24"/>
-        </w:rPr>
-      </w:pPr>
+          <w:sz w:val="24"/>
+          <w:szCs w:val="24"/>
+        </w:rPr>
+      </w:pPr>
+      <w:r>
+        <w:rPr>
+          <w:rFonts w:ascii="Arial" w:hAnsi="Arial" w:cs="Arial"/>
+          <w:sz w:val="24"/>
+          <w:szCs w:val="24"/>
+        </w:rPr>
+        <w:tab/>
+        <w:t xml:space="preserve">   2.2.2 Procesos de Negocio</w:t>
+      </w:r>
     </w:p>
     <w:p>
       <w:pPr>
@@ -11247,11 +11728,19 @@
         <w:jc w:val="both"/>
         <w:rPr>
           <w:rFonts w:ascii="Arial" w:hAnsi="Arial" w:cs="Arial"/>
-          <w:b/>
-          <w:sz w:val="24"/>
-          <w:szCs w:val="24"/>
-        </w:rPr>
-      </w:pPr>
+          <w:sz w:val="24"/>
+          <w:szCs w:val="24"/>
+        </w:rPr>
+      </w:pPr>
+      <w:r>
+        <w:rPr>
+          <w:rFonts w:ascii="Arial" w:hAnsi="Arial" w:cs="Arial"/>
+          <w:sz w:val="24"/>
+          <w:szCs w:val="24"/>
+        </w:rPr>
+        <w:tab/>
+        <w:t xml:space="preserve">   2.2.3 Desarrollo Ágil</w:t>
+      </w:r>
     </w:p>
     <w:p>
       <w:pPr>
@@ -11259,11 +11748,19 @@
         <w:jc w:val="both"/>
         <w:rPr>
           <w:rFonts w:ascii="Arial" w:hAnsi="Arial" w:cs="Arial"/>
-          <w:b/>
-          <w:sz w:val="24"/>
-          <w:szCs w:val="24"/>
-        </w:rPr>
-      </w:pPr>
+          <w:sz w:val="24"/>
+          <w:szCs w:val="24"/>
+        </w:rPr>
+      </w:pPr>
+      <w:r>
+        <w:rPr>
+          <w:rFonts w:ascii="Arial" w:hAnsi="Arial" w:cs="Arial"/>
+          <w:sz w:val="24"/>
+          <w:szCs w:val="24"/>
+        </w:rPr>
+        <w:tab/>
+        <w:t>2.3 CALIDAD DEL SISTEMA</w:t>
+      </w:r>
     </w:p>
     <w:p>
       <w:pPr>
@@ -11271,11 +11768,19 @@
         <w:jc w:val="both"/>
         <w:rPr>
           <w:rFonts w:ascii="Arial" w:hAnsi="Arial" w:cs="Arial"/>
-          <w:b/>
-          <w:sz w:val="24"/>
-          <w:szCs w:val="24"/>
-        </w:rPr>
-      </w:pPr>
+          <w:sz w:val="24"/>
+          <w:szCs w:val="24"/>
+        </w:rPr>
+      </w:pPr>
+      <w:r>
+        <w:rPr>
+          <w:rFonts w:ascii="Arial" w:hAnsi="Arial" w:cs="Arial"/>
+          <w:sz w:val="24"/>
+          <w:szCs w:val="24"/>
+        </w:rPr>
+        <w:tab/>
+        <w:t>2.4 COSTO DEL SISTEMA</w:t>
+      </w:r>
     </w:p>
     <w:p>
       <w:pPr>
@@ -11283,11 +11788,19 @@
         <w:jc w:val="both"/>
         <w:rPr>
           <w:rFonts w:ascii="Arial" w:hAnsi="Arial" w:cs="Arial"/>
-          <w:b/>
-          <w:sz w:val="24"/>
-          <w:szCs w:val="24"/>
-        </w:rPr>
-      </w:pPr>
+          <w:sz w:val="24"/>
+          <w:szCs w:val="24"/>
+        </w:rPr>
+      </w:pPr>
+      <w:r>
+        <w:rPr>
+          <w:rFonts w:ascii="Arial" w:hAnsi="Arial" w:cs="Arial"/>
+          <w:sz w:val="24"/>
+          <w:szCs w:val="24"/>
+        </w:rPr>
+        <w:tab/>
+        <w:t>2.5 SEGURIDAD DEL SISTEMA</w:t>
+      </w:r>
     </w:p>
     <w:p>
       <w:pPr>
@@ -11295,11 +11808,26 @@
         <w:jc w:val="both"/>
         <w:rPr>
           <w:rFonts w:ascii="Arial" w:hAnsi="Arial" w:cs="Arial"/>
-          <w:b/>
-          <w:sz w:val="24"/>
-          <w:szCs w:val="24"/>
-        </w:rPr>
-      </w:pPr>
+          <w:sz w:val="24"/>
+          <w:szCs w:val="24"/>
+        </w:rPr>
+      </w:pPr>
+      <w:r>
+        <w:rPr>
+          <w:rFonts w:ascii="Arial" w:hAnsi="Arial" w:cs="Arial"/>
+          <w:sz w:val="24"/>
+          <w:szCs w:val="24"/>
+        </w:rPr>
+        <w:tab/>
+      </w:r>
+      <w:r>
+        <w:rPr>
+          <w:rFonts w:ascii="Arial" w:hAnsi="Arial" w:cs="Arial"/>
+          <w:sz w:val="24"/>
+          <w:szCs w:val="24"/>
+        </w:rPr>
+        <w:t>2.6 PRUEBAS DE FUNCIONAMIENTO</w:t>
+      </w:r>
     </w:p>
     <w:p>
       <w:pPr>
@@ -11307,11 +11835,18 @@
         <w:jc w:val="both"/>
         <w:rPr>
           <w:rFonts w:ascii="Arial" w:hAnsi="Arial" w:cs="Arial"/>
-          <w:b/>
-          <w:sz w:val="24"/>
-          <w:szCs w:val="24"/>
-        </w:rPr>
-      </w:pPr>
+          <w:sz w:val="24"/>
+          <w:szCs w:val="24"/>
+        </w:rPr>
+      </w:pPr>
+      <w:r>
+        <w:rPr>
+          <w:rFonts w:ascii="Arial" w:hAnsi="Arial" w:cs="Arial"/>
+          <w:sz w:val="24"/>
+          <w:szCs w:val="24"/>
+        </w:rPr>
+        <w:t>CAPÍTULO III – MARCO APLICATIVO</w:t>
+      </w:r>
     </w:p>
     <w:p>
       <w:pPr>
@@ -11319,11 +11854,19 @@
         <w:jc w:val="both"/>
         <w:rPr>
           <w:rFonts w:ascii="Arial" w:hAnsi="Arial" w:cs="Arial"/>
-          <w:b/>
-          <w:sz w:val="24"/>
-          <w:szCs w:val="24"/>
-        </w:rPr>
-      </w:pPr>
+          <w:sz w:val="24"/>
+          <w:szCs w:val="24"/>
+        </w:rPr>
+      </w:pPr>
+      <w:r>
+        <w:rPr>
+          <w:rFonts w:ascii="Arial" w:hAnsi="Arial" w:cs="Arial"/>
+          <w:sz w:val="24"/>
+          <w:szCs w:val="24"/>
+        </w:rPr>
+        <w:tab/>
+        <w:t>3.1 INTRODUCCIÓN</w:t>
+      </w:r>
     </w:p>
     <w:p>
       <w:pPr>
@@ -11331,11 +11874,19 @@
         <w:jc w:val="both"/>
         <w:rPr>
           <w:rFonts w:ascii="Arial" w:hAnsi="Arial" w:cs="Arial"/>
-          <w:b/>
-          <w:sz w:val="24"/>
-          <w:szCs w:val="24"/>
-        </w:rPr>
-      </w:pPr>
+          <w:sz w:val="24"/>
+          <w:szCs w:val="24"/>
+        </w:rPr>
+      </w:pPr>
+      <w:r>
+        <w:rPr>
+          <w:rFonts w:ascii="Arial" w:hAnsi="Arial" w:cs="Arial"/>
+          <w:sz w:val="24"/>
+          <w:szCs w:val="24"/>
+        </w:rPr>
+        <w:tab/>
+        <w:t>3.2 ANÁLISIS</w:t>
+      </w:r>
     </w:p>
     <w:p>
       <w:pPr>
@@ -11343,11 +11894,19 @@
         <w:jc w:val="both"/>
         <w:rPr>
           <w:rFonts w:ascii="Arial" w:hAnsi="Arial" w:cs="Arial"/>
-          <w:b/>
-          <w:sz w:val="24"/>
-          <w:szCs w:val="24"/>
-        </w:rPr>
-      </w:pPr>
+          <w:sz w:val="24"/>
+          <w:szCs w:val="24"/>
+        </w:rPr>
+      </w:pPr>
+      <w:r>
+        <w:rPr>
+          <w:rFonts w:ascii="Arial" w:hAnsi="Arial" w:cs="Arial"/>
+          <w:sz w:val="24"/>
+          <w:szCs w:val="24"/>
+        </w:rPr>
+        <w:tab/>
+        <w:t>3.3 FASE I</w:t>
+      </w:r>
     </w:p>
     <w:p>
       <w:pPr>
@@ -11355,11 +11914,19 @@
         <w:jc w:val="both"/>
         <w:rPr>
           <w:rFonts w:ascii="Arial" w:hAnsi="Arial" w:cs="Arial"/>
-          <w:b/>
-          <w:sz w:val="24"/>
-          <w:szCs w:val="24"/>
-        </w:rPr>
-      </w:pPr>
+          <w:sz w:val="24"/>
+          <w:szCs w:val="24"/>
+        </w:rPr>
+      </w:pPr>
+      <w:r>
+        <w:rPr>
+          <w:rFonts w:ascii="Arial" w:hAnsi="Arial" w:cs="Arial"/>
+          <w:sz w:val="24"/>
+          <w:szCs w:val="24"/>
+        </w:rPr>
+        <w:tab/>
+        <w:t>3.4 FASE II</w:t>
+      </w:r>
     </w:p>
     <w:p>
       <w:pPr>
@@ -11367,11 +11934,19 @@
         <w:jc w:val="both"/>
         <w:rPr>
           <w:rFonts w:ascii="Arial" w:hAnsi="Arial" w:cs="Arial"/>
-          <w:b/>
-          <w:sz w:val="24"/>
-          <w:szCs w:val="24"/>
-        </w:rPr>
-      </w:pPr>
+          <w:sz w:val="24"/>
+          <w:szCs w:val="24"/>
+        </w:rPr>
+      </w:pPr>
+      <w:r>
+        <w:rPr>
+          <w:rFonts w:ascii="Arial" w:hAnsi="Arial" w:cs="Arial"/>
+          <w:sz w:val="24"/>
+          <w:szCs w:val="24"/>
+        </w:rPr>
+        <w:tab/>
+        <w:t>3.5 FASE III</w:t>
+      </w:r>
     </w:p>
     <w:p>
       <w:pPr>
@@ -11379,11 +11954,18 @@
         <w:jc w:val="both"/>
         <w:rPr>
           <w:rFonts w:ascii="Arial" w:hAnsi="Arial" w:cs="Arial"/>
-          <w:b/>
-          <w:sz w:val="24"/>
-          <w:szCs w:val="24"/>
-        </w:rPr>
-      </w:pPr>
+          <w:sz w:val="24"/>
+          <w:szCs w:val="24"/>
+        </w:rPr>
+      </w:pPr>
+      <w:r>
+        <w:rPr>
+          <w:rFonts w:ascii="Arial" w:hAnsi="Arial" w:cs="Arial"/>
+          <w:sz w:val="24"/>
+          <w:szCs w:val="24"/>
+        </w:rPr>
+        <w:t>CAPÍTULO IV – CALIDAD Y COSTOS</w:t>
+      </w:r>
     </w:p>
     <w:p>
       <w:pPr>
@@ -11391,11 +11973,19 @@
         <w:jc w:val="both"/>
         <w:rPr>
           <w:rFonts w:ascii="Arial" w:hAnsi="Arial" w:cs="Arial"/>
-          <w:b/>
-          <w:sz w:val="24"/>
-          <w:szCs w:val="24"/>
-        </w:rPr>
-      </w:pPr>
+          <w:sz w:val="24"/>
+          <w:szCs w:val="24"/>
+        </w:rPr>
+      </w:pPr>
+      <w:r>
+        <w:rPr>
+          <w:rFonts w:ascii="Arial" w:hAnsi="Arial" w:cs="Arial"/>
+          <w:sz w:val="24"/>
+          <w:szCs w:val="24"/>
+        </w:rPr>
+        <w:tab/>
+        <w:t>4.1 ISO 9126</w:t>
+      </w:r>
     </w:p>
     <w:p>
       <w:pPr>
@@ -11403,11 +11993,19 @@
         <w:jc w:val="both"/>
         <w:rPr>
           <w:rFonts w:ascii="Arial" w:hAnsi="Arial" w:cs="Arial"/>
-          <w:b/>
-          <w:sz w:val="24"/>
-          <w:szCs w:val="24"/>
-        </w:rPr>
-      </w:pPr>
+          <w:sz w:val="24"/>
+          <w:szCs w:val="24"/>
+        </w:rPr>
+      </w:pPr>
+      <w:r>
+        <w:rPr>
+          <w:rFonts w:ascii="Arial" w:hAnsi="Arial" w:cs="Arial"/>
+          <w:sz w:val="24"/>
+          <w:szCs w:val="24"/>
+        </w:rPr>
+        <w:tab/>
+        <w:t>4.2 COCOMO II</w:t>
+      </w:r>
     </w:p>
     <w:p>
       <w:pPr>
@@ -11415,11 +12013,19 @@
         <w:jc w:val="both"/>
         <w:rPr>
           <w:rFonts w:ascii="Arial" w:hAnsi="Arial" w:cs="Arial"/>
-          <w:b/>
-          <w:sz w:val="24"/>
-          <w:szCs w:val="24"/>
-        </w:rPr>
-      </w:pPr>
+          <w:sz w:val="24"/>
+          <w:szCs w:val="24"/>
+        </w:rPr>
+      </w:pPr>
+      <w:r>
+        <w:rPr>
+          <w:rFonts w:ascii="Arial" w:hAnsi="Arial" w:cs="Arial"/>
+          <w:sz w:val="24"/>
+          <w:szCs w:val="24"/>
+        </w:rPr>
+        <w:tab/>
+        <w:t>4.3 PRUEBAS DE CALIDAD</w:t>
+      </w:r>
     </w:p>
     <w:p>
       <w:pPr>
@@ -11427,11 +12033,18 @@
         <w:jc w:val="both"/>
         <w:rPr>
           <w:rFonts w:ascii="Arial" w:hAnsi="Arial" w:cs="Arial"/>
-          <w:b/>
-          <w:sz w:val="24"/>
-          <w:szCs w:val="24"/>
-        </w:rPr>
-      </w:pPr>
+          <w:sz w:val="24"/>
+          <w:szCs w:val="24"/>
+        </w:rPr>
+      </w:pPr>
+      <w:r>
+        <w:rPr>
+          <w:rFonts w:ascii="Arial" w:hAnsi="Arial" w:cs="Arial"/>
+          <w:sz w:val="24"/>
+          <w:szCs w:val="24"/>
+        </w:rPr>
+        <w:t>CAPÍTULO V – CONCLUSIONES Y RECOMENDACIONES</w:t>
+      </w:r>
     </w:p>
     <w:p>
       <w:pPr>
@@ -11439,11 +12052,19 @@
         <w:jc w:val="both"/>
         <w:rPr>
           <w:rFonts w:ascii="Arial" w:hAnsi="Arial" w:cs="Arial"/>
-          <w:b/>
-          <w:sz w:val="24"/>
-          <w:szCs w:val="24"/>
-        </w:rPr>
-      </w:pPr>
+          <w:sz w:val="24"/>
+          <w:szCs w:val="24"/>
+        </w:rPr>
+      </w:pPr>
+      <w:r>
+        <w:rPr>
+          <w:rFonts w:ascii="Arial" w:hAnsi="Arial" w:cs="Arial"/>
+          <w:sz w:val="24"/>
+          <w:szCs w:val="24"/>
+        </w:rPr>
+        <w:tab/>
+        <w:t>5.1 CONCLUSIONES</w:t>
+      </w:r>
     </w:p>
     <w:p>
       <w:pPr>
@@ -11451,11 +12072,19 @@
         <w:jc w:val="both"/>
         <w:rPr>
           <w:rFonts w:ascii="Arial" w:hAnsi="Arial" w:cs="Arial"/>
-          <w:b/>
-          <w:sz w:val="24"/>
-          <w:szCs w:val="24"/>
-        </w:rPr>
-      </w:pPr>
+          <w:sz w:val="24"/>
+          <w:szCs w:val="24"/>
+        </w:rPr>
+      </w:pPr>
+      <w:r>
+        <w:rPr>
+          <w:rFonts w:ascii="Arial" w:hAnsi="Arial" w:cs="Arial"/>
+          <w:sz w:val="24"/>
+          <w:szCs w:val="24"/>
+        </w:rPr>
+        <w:tab/>
+        <w:t>5.2 RECOMENDACIONES</w:t>
+      </w:r>
     </w:p>
     <w:p>
       <w:pPr>
@@ -11463,11 +12092,18 @@
         <w:jc w:val="both"/>
         <w:rPr>
           <w:rFonts w:ascii="Arial" w:hAnsi="Arial" w:cs="Arial"/>
-          <w:b/>
-          <w:sz w:val="24"/>
-          <w:szCs w:val="24"/>
-        </w:rPr>
-      </w:pPr>
+          <w:sz w:val="24"/>
+          <w:szCs w:val="24"/>
+        </w:rPr>
+      </w:pPr>
+      <w:r>
+        <w:rPr>
+          <w:rFonts w:ascii="Arial" w:hAnsi="Arial" w:cs="Arial"/>
+          <w:sz w:val="24"/>
+          <w:szCs w:val="24"/>
+        </w:rPr>
+        <w:t>BIBLIOGRAFÍA</w:t>
+      </w:r>
     </w:p>
     <w:p>
       <w:pPr>
@@ -11475,11 +12111,18 @@
         <w:jc w:val="both"/>
         <w:rPr>
           <w:rFonts w:ascii="Arial" w:hAnsi="Arial" w:cs="Arial"/>
-          <w:b/>
-          <w:sz w:val="24"/>
-          <w:szCs w:val="24"/>
-        </w:rPr>
-      </w:pPr>
+          <w:sz w:val="24"/>
+          <w:szCs w:val="24"/>
+        </w:rPr>
+      </w:pPr>
+      <w:r>
+        <w:rPr>
+          <w:rFonts w:ascii="Arial" w:hAnsi="Arial" w:cs="Arial"/>
+          <w:sz w:val="24"/>
+          <w:szCs w:val="24"/>
+        </w:rPr>
+        <w:t>ANEXOS</w:t>
+      </w:r>
     </w:p>
     <w:p>
       <w:pPr>
@@ -11487,10 +12130,17 @@
         <w:jc w:val="both"/>
         <w:rPr>
           <w:rFonts w:ascii="Arial" w:hAnsi="Arial" w:cs="Arial"/>
-          <w:b/>
-          <w:sz w:val="24"/>
-          <w:szCs w:val="24"/>
-        </w:rPr>
+          <w:sz w:val="24"/>
+          <w:szCs w:val="24"/>
+        </w:rPr>
+        <w:sectPr>
+          <w:footerReference w:type="default" r:id="rId10"/>
+          <w:pgSz w:w="12240" w:h="15840"/>
+          <w:pgMar w:top="1418" w:right="1701" w:bottom="1418" w:left="1701" w:header="709" w:footer="709" w:gutter="0"/>
+          <w:pgNumType w:start="1"/>
+          <w:cols w:space="708"/>
+          <w:docGrid w:linePitch="360"/>
+        </w:sectPr>
       </w:pPr>
     </w:p>
     <w:p>
@@ -11499,18 +12149,278 @@
         <w:jc w:val="both"/>
         <w:rPr>
           <w:rFonts w:ascii="Arial" w:hAnsi="Arial" w:cs="Arial"/>
+          <w:sz w:val="24"/>
+          <w:szCs w:val="24"/>
+        </w:rPr>
+      </w:pPr>
+      <w:r>
+        <w:rPr>
+          <w:noProof/>
+        </w:rPr>
+        <w:lastRenderedPageBreak/>
+        <mc:AlternateContent>
+          <mc:Choice Requires="wps">
+            <w:drawing>
+              <wp:anchor distT="0" distB="0" distL="114300" distR="114300" simplePos="0" relativeHeight="251676672" behindDoc="0" locked="0" layoutInCell="1" allowOverlap="1" wp14:anchorId="0E948F01" wp14:editId="743EC844">
+                <wp:simplePos x="0" y="0"/>
+                <wp:positionH relativeFrom="margin">
+                  <wp:posOffset>-107375</wp:posOffset>
+                </wp:positionH>
+                <wp:positionV relativeFrom="paragraph">
+                  <wp:posOffset>-282737</wp:posOffset>
+                </wp:positionV>
+                <wp:extent cx="1828800" cy="308344"/>
+                <wp:effectExtent l="0" t="0" r="0" b="0"/>
+                <wp:wrapNone/>
+                <wp:docPr id="8" name="Cuadro de texto 8"/>
+                <wp:cNvGraphicFramePr/>
+                <a:graphic xmlns:a="http://schemas.openxmlformats.org/drawingml/2006/main">
+                  <a:graphicData uri="http://schemas.microsoft.com/office/word/2010/wordprocessingShape">
+                    <wps:wsp>
+                      <wps:cNvSpPr txBox="1"/>
+                      <wps:spPr>
+                        <a:xfrm>
+                          <a:off x="0" y="0"/>
+                          <a:ext cx="1828800" cy="308344"/>
+                        </a:xfrm>
+                        <a:prstGeom prst="rect">
+                          <a:avLst/>
+                        </a:prstGeom>
+                        <a:noFill/>
+                        <a:ln>
+                          <a:noFill/>
+                        </a:ln>
+                      </wps:spPr>
+                      <wps:txbx>
+                        <w:txbxContent>
+                          <w:p>
+                            <w:pPr>
+                              <w:spacing w:before="30" w:line="360" w:lineRule="auto"/>
+                              <w:jc w:val="center"/>
+                              <w:rPr>
+                                <w:rFonts w:ascii="Arial" w:hAnsi="Arial" w:cs="Arial"/>
+                                <w:b/>
+                                <w:color w:val="000000" w:themeColor="text1"/>
+                                <w:sz w:val="24"/>
+                                <w:szCs w:val="24"/>
+                                <w14:shadow w14:blurRad="38100" w14:dist="19050" w14:dir="2700000" w14:sx="100000" w14:sy="100000" w14:kx="0" w14:ky="0" w14:algn="tl">
+                                  <w14:schemeClr w14:val="dk1">
+                                    <w14:alpha w14:val="60000"/>
+                                  </w14:schemeClr>
+                                </w14:shadow>
+                                <w14:textOutline w14:w="0" w14:cap="flat" w14:cmpd="sng" w14:algn="ctr">
+                                  <w14:noFill/>
+                                  <w14:prstDash w14:val="solid"/>
+                                  <w14:round/>
+                                </w14:textOutline>
+                              </w:rPr>
+                            </w:pPr>
+                            <w:r>
+                              <w:rPr>
+                                <w:rFonts w:ascii="Arial" w:hAnsi="Arial" w:cs="Arial"/>
+                                <w:b/>
+                                <w:color w:val="000000" w:themeColor="text1"/>
+                                <w:sz w:val="24"/>
+                                <w:szCs w:val="24"/>
+                                <w14:shadow w14:blurRad="38100" w14:dist="19050" w14:dir="2700000" w14:sx="100000" w14:sy="100000" w14:kx="0" w14:ky="0" w14:algn="tl">
+                                  <w14:schemeClr w14:val="dk1">
+                                    <w14:alpha w14:val="60000"/>
+                                  </w14:schemeClr>
+                                </w14:shadow>
+                                <w14:textOutline w14:w="0" w14:cap="flat" w14:cmpd="sng" w14:algn="ctr">
+                                  <w14:noFill/>
+                                  <w14:prstDash w14:val="solid"/>
+                                  <w14:round/>
+                                </w14:textOutline>
+                              </w:rPr>
+                              <w:t>1.11 CRONOGRAMA DE EJECUCIÓN</w:t>
+                            </w:r>
+                          </w:p>
+                        </w:txbxContent>
+                      </wps:txbx>
+                      <wps:bodyPr rot="0" spcFirstLastPara="0" vertOverflow="overflow" horzOverflow="overflow" vert="horz" wrap="none" lIns="91440" tIns="45720" rIns="91440" bIns="45720" numCol="1" spcCol="0" rtlCol="0" fromWordArt="0" anchor="t" anchorCtr="0" forceAA="0" compatLnSpc="1">
+                        <a:prstTxWarp prst="textNoShape">
+                          <a:avLst/>
+                        </a:prstTxWarp>
+                        <a:noAutofit/>
+                      </wps:bodyPr>
+                    </wps:wsp>
+                  </a:graphicData>
+                </a:graphic>
+                <wp14:sizeRelV relativeFrom="margin">
+                  <wp14:pctHeight>0</wp14:pctHeight>
+                </wp14:sizeRelV>
+              </wp:anchor>
+            </w:drawing>
+          </mc:Choice>
+          <mc:Fallback>
+            <w:pict>
+              <v:shape w14:anchorId="0E948F01" id="Cuadro de texto 8" o:spid="_x0000_s1028" type="#_x0000_t202" style="position:absolute;left:0;text-align:left;margin-left:-8.45pt;margin-top:-22.25pt;width:2in;height:24.3pt;z-index:251676672;visibility:visible;mso-wrap-style:none;mso-height-percent:0;mso-wrap-distance-left:9pt;mso-wrap-distance-top:0;mso-wrap-distance-right:9pt;mso-wrap-distance-bottom:0;mso-position-horizontal:absolute;mso-position-horizontal-relative:margin;mso-position-vertical:absolute;mso-position-vertical-relative:text;mso-height-percent:0;mso-height-relative:margin;v-text-anchor:top" o:gfxdata="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" filled="f" stroked="f">
+                <v:fill o:detectmouseclick="t"/>
+                <v:textbox>
+                  <w:txbxContent>
+                    <w:p>
+                      <w:pPr>
+                        <w:spacing w:before="30" w:line="360" w:lineRule="auto"/>
+                        <w:jc w:val="center"/>
+                        <w:rPr>
+                          <w:rFonts w:ascii="Arial" w:hAnsi="Arial" w:cs="Arial"/>
+                          <w:b/>
+                          <w:color w:val="000000" w:themeColor="text1"/>
+                          <w:sz w:val="24"/>
+                          <w:szCs w:val="24"/>
+                          <w14:shadow w14:blurRad="38100" w14:dist="19050" w14:dir="2700000" w14:sx="100000" w14:sy="100000" w14:kx="0" w14:ky="0" w14:algn="tl">
+                            <w14:schemeClr w14:val="dk1">
+                              <w14:alpha w14:val="60000"/>
+                            </w14:schemeClr>
+                          </w14:shadow>
+                          <w14:textOutline w14:w="0" w14:cap="flat" w14:cmpd="sng" w14:algn="ctr">
+                            <w14:noFill/>
+                            <w14:prstDash w14:val="solid"/>
+                            <w14:round/>
+                          </w14:textOutline>
+                        </w:rPr>
+                      </w:pPr>
+                      <w:r>
+                        <w:rPr>
+                          <w:rFonts w:ascii="Arial" w:hAnsi="Arial" w:cs="Arial"/>
+                          <w:b/>
+                          <w:color w:val="000000" w:themeColor="text1"/>
+                          <w:sz w:val="24"/>
+                          <w:szCs w:val="24"/>
+                          <w14:shadow w14:blurRad="38100" w14:dist="19050" w14:dir="2700000" w14:sx="100000" w14:sy="100000" w14:kx="0" w14:ky="0" w14:algn="tl">
+                            <w14:schemeClr w14:val="dk1">
+                              <w14:alpha w14:val="60000"/>
+                            </w14:schemeClr>
+                          </w14:shadow>
+                          <w14:textOutline w14:w="0" w14:cap="flat" w14:cmpd="sng" w14:algn="ctr">
+                            <w14:noFill/>
+                            <w14:prstDash w14:val="solid"/>
+                            <w14:round/>
+                          </w14:textOutline>
+                        </w:rPr>
+                        <w:t>1.11 CRONOGRAMA DE EJECUCIÓN</w:t>
+                      </w:r>
+                    </w:p>
+                  </w:txbxContent>
+                </v:textbox>
+                <w10:wrap anchorx="margin"/>
+              </v:shape>
+            </w:pict>
+          </mc:Fallback>
+        </mc:AlternateContent>
+      </w:r>
+      <w:r>
+        <w:rPr>
+          <w:rFonts w:ascii="Arial" w:hAnsi="Arial" w:cs="Arial"/>
           <w:b/>
-          <w:sz w:val="24"/>
-          <w:szCs w:val="24"/>
-        </w:rPr>
-      </w:pPr>
-      <w:r>
+          <w:noProof/>
+          <w:sz w:val="24"/>
+          <w:szCs w:val="24"/>
+          <w:lang w:eastAsia="es-MX"/>
+        </w:rPr>
+        <w:drawing>
+          <wp:anchor distT="0" distB="0" distL="114300" distR="114300" simplePos="0" relativeHeight="251674624" behindDoc="0" locked="0" layoutInCell="1" allowOverlap="1">
+            <wp:simplePos x="0" y="0"/>
+            <wp:positionH relativeFrom="margin">
+              <wp:posOffset>-17561</wp:posOffset>
+            </wp:positionH>
+            <wp:positionV relativeFrom="paragraph">
+              <wp:posOffset>66</wp:posOffset>
+            </wp:positionV>
+            <wp:extent cx="8260715" cy="5738648"/>
+            <wp:effectExtent l="0" t="0" r="6985" b="0"/>
+            <wp:wrapSquare wrapText="bothSides"/>
+            <wp:docPr id="6" name="Imagen 6" descr="C:\Users\DAN\AppData\Local\Microsoft\Windows\INetCache\Content.Word\Cronograma de ejecución.jpg"/>
+            <wp:cNvGraphicFramePr>
+              <a:graphicFrameLocks xmlns:a="http://schemas.openxmlformats.org/drawingml/2006/main" noChangeAspect="1"/>
+            </wp:cNvGraphicFramePr>
+            <a:graphic xmlns:a="http://schemas.openxmlformats.org/drawingml/2006/main">
+              <a:graphicData uri="http://schemas.openxmlformats.org/drawingml/2006/picture">
+                <pic:pic xmlns:pic="http://schemas.openxmlformats.org/drawingml/2006/picture">
+                  <pic:nvPicPr>
+                    <pic:cNvPr id="0" name="Picture 3" descr="C:\Users\DAN\AppData\Local\Microsoft\Windows\INetCache\Content.Word\Cronograma de ejecución.jpg"/>
+                    <pic:cNvPicPr>
+                      <a:picLocks noChangeAspect="1" noChangeArrowheads="1"/>
+                    </pic:cNvPicPr>
+                  </pic:nvPicPr>
+                  <pic:blipFill>
+                    <a:blip r:embed="rId11">
+                      <a:extLst>
+                        <a:ext uri="{28A0092B-C50C-407E-A947-70E740481C1C}">
+                          <a14:useLocalDpi xmlns:a14="http://schemas.microsoft.com/office/drawing/2010/main" val="0"/>
+                        </a:ext>
+                      </a:extLst>
+                    </a:blip>
+                    <a:srcRect/>
+                    <a:stretch>
+                      <a:fillRect/>
+                    </a:stretch>
+                  </pic:blipFill>
+                  <pic:spPr bwMode="auto">
+                    <a:xfrm>
+                      <a:off x="0" y="0"/>
+                      <a:ext cx="8260715" cy="5738648"/>
+                    </a:xfrm>
+                    <a:prstGeom prst="rect">
+                      <a:avLst/>
+                    </a:prstGeom>
+                    <a:noFill/>
+                    <a:ln>
+                      <a:noFill/>
+                    </a:ln>
+                  </pic:spPr>
+                </pic:pic>
+              </a:graphicData>
+            </a:graphic>
+            <wp14:sizeRelH relativeFrom="page">
+              <wp14:pctWidth>0</wp14:pctWidth>
+            </wp14:sizeRelH>
+            <wp14:sizeRelV relativeFrom="page">
+              <wp14:pctHeight>0</wp14:pctHeight>
+            </wp14:sizeRelV>
+          </wp:anchor>
+        </w:drawing>
+      </w:r>
+    </w:p>
+    <w:p>
+      <w:pPr>
+        <w:spacing w:before="30" w:line="360" w:lineRule="auto"/>
+        <w:jc w:val="both"/>
         <w:rPr>
           <w:rFonts w:ascii="Arial" w:hAnsi="Arial" w:cs="Arial"/>
           <w:b/>
           <w:sz w:val="24"/>
           <w:szCs w:val="24"/>
         </w:rPr>
+        <w:sectPr>
+          <w:pgSz w:w="15840" w:h="12240" w:orient="landscape"/>
+          <w:pgMar w:top="1701" w:right="1418" w:bottom="1701" w:left="1418" w:header="709" w:footer="709" w:gutter="0"/>
+          <w:pgNumType w:start="15"/>
+          <w:cols w:space="708"/>
+          <w:docGrid w:linePitch="360"/>
+        </w:sectPr>
+      </w:pPr>
+    </w:p>
+    <w:p>
+      <w:pPr>
+        <w:spacing w:before="30" w:line="360" w:lineRule="auto"/>
+        <w:jc w:val="both"/>
+        <w:rPr>
+          <w:rFonts w:ascii="Arial" w:hAnsi="Arial" w:cs="Arial"/>
+          <w:b/>
+          <w:sz w:val="24"/>
+          <w:szCs w:val="24"/>
+        </w:rPr>
+      </w:pPr>
+      <w:r>
+        <w:rPr>
+          <w:rFonts w:ascii="Arial" w:hAnsi="Arial" w:cs="Arial"/>
+          <w:b/>
+          <w:sz w:val="24"/>
+          <w:szCs w:val="24"/>
+        </w:rPr>
+        <w:lastRenderedPageBreak/>
         <w:t>Bibliografía:</w:t>
       </w:r>
     </w:p>
@@ -12294,10 +13204,9 @@
           <w:szCs w:val="24"/>
         </w:rPr>
         <w:sectPr>
-          <w:footerReference w:type="default" r:id="rId10"/>
           <w:pgSz w:w="12240" w:h="15840"/>
-          <w:pgMar w:top="1417" w:right="1701" w:bottom="1417" w:left="1701" w:header="708" w:footer="708" w:gutter="0"/>
-          <w:pgNumType w:start="1"/>
+          <w:pgMar w:top="1418" w:right="1701" w:bottom="1418" w:left="1701" w:header="709" w:footer="709" w:gutter="0"/>
+          <w:pgNumType w:start="16"/>
           <w:cols w:space="708"/>
           <w:docGrid w:linePitch="360"/>
         </w:sectPr>
@@ -13073,7 +13982,7 @@
         <w:sectPr>
           <w:type w:val="continuous"/>
           <w:pgSz w:w="12240" w:h="15840"/>
-          <w:pgMar w:top="1417" w:right="1701" w:bottom="1417" w:left="1701" w:header="708" w:footer="708" w:gutter="0"/>
+          <w:pgMar w:top="1418" w:right="1701" w:bottom="1418" w:left="1701" w:header="708" w:footer="708" w:gutter="0"/>
           <w:cols w:space="720"/>
           <w:docGrid w:linePitch="360"/>
         </w:sectPr>
@@ -13093,7 +14002,7 @@
         <w:sectPr>
           <w:type w:val="continuous"/>
           <w:pgSz w:w="12240" w:h="15840"/>
-          <w:pgMar w:top="1417" w:right="1701" w:bottom="1417" w:left="1701" w:header="708" w:footer="708" w:gutter="0"/>
+          <w:pgMar w:top="1418" w:right="1701" w:bottom="1418" w:left="1701" w:header="708" w:footer="708" w:gutter="0"/>
           <w:cols w:space="708"/>
           <w:docGrid w:linePitch="360"/>
         </w:sectPr>
@@ -13145,7 +14054,7 @@
             <wp:cNvGraphicFramePr/>
             <a:graphic xmlns:a="http://schemas.openxmlformats.org/drawingml/2006/main">
               <a:graphicData uri="http://schemas.openxmlformats.org/drawingml/2006/diagram">
-                <dgm:relIds xmlns:dgm="http://schemas.openxmlformats.org/drawingml/2006/diagram" xmlns:r="http://schemas.openxmlformats.org/officeDocument/2006/relationships" r:dm="rId11" r:lo="rId12" r:qs="rId13" r:cs="rId14"/>
+                <dgm:relIds xmlns:dgm="http://schemas.openxmlformats.org/drawingml/2006/diagram" xmlns:r="http://schemas.openxmlformats.org/officeDocument/2006/relationships" r:dm="rId12" r:lo="rId13" r:qs="rId14" r:cs="rId15"/>
               </a:graphicData>
             </a:graphic>
             <wp14:sizeRelH relativeFrom="page">
@@ -13259,7 +14168,7 @@
           </mc:Choice>
           <mc:Fallback>
             <w:pict>
-              <v:shape w14:anchorId="138271D1" id="Cuadro de texto 3" o:spid="_x0000_s1028" type="#_x0000_t202" style="position:absolute;left:0;text-align:left;margin-left:0;margin-top:-9.75pt;width:2in;height:27.65pt;z-index:251665408;visibility:visible;mso-wrap-style:none;mso-height-percent:0;mso-wrap-distance-left:9pt;mso-wrap-distance-top:0;mso-wrap-distance-right:9pt;mso-wrap-distance-bottom:0;mso-position-horizontal:center;mso-position-horizontal-relative:margin;mso-position-vertical:absolute;mso-position-vertical-relative:text;mso-height-percent:0;mso-height-relative:margin;v-text-anchor:top" o:gfxdata="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" filled="f" stroked="f">
+              <v:shape w14:anchorId="138271D1" id="Cuadro de texto 3" o:spid="_x0000_s1029" type="#_x0000_t202" style="position:absolute;left:0;text-align:left;margin-left:0;margin-top:-9.75pt;width:2in;height:27.65pt;z-index:251665408;visibility:visible;mso-wrap-style:none;mso-height-percent:0;mso-wrap-distance-left:9pt;mso-wrap-distance-top:0;mso-wrap-distance-right:9pt;mso-wrap-distance-bottom:0;mso-position-horizontal:center;mso-position-horizontal-relative:margin;mso-position-vertical:absolute;mso-position-vertical-relative:text;mso-height-percent:0;mso-height-relative:margin;v-text-anchor:top" o:gfxdata="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" filled="f" stroked="f">
                 <v:textbox>
                   <w:txbxContent>
                     <w:p>
@@ -13410,7 +14319,7 @@
           </mc:Choice>
           <mc:Fallback>
             <w:pict>
-              <v:shape w14:anchorId="72A9B453" id="Cuadro de texto 2" o:spid="_x0000_s1029" type="#_x0000_t202" style="position:absolute;left:0;text-align:left;margin-left:15pt;margin-top:-.5pt;width:2in;height:2in;z-index:251663360;visibility:visible;mso-wrap-style:none;mso-wrap-distance-left:9pt;mso-wrap-distance-top:0;mso-wrap-distance-right:9pt;mso-wrap-distance-bottom:0;mso-position-horizontal:absolute;mso-position-horizontal-relative:text;mso-position-vertical:absolute;mso-position-vertical-relative:text;v-text-anchor:top" o:gfxdata="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" filled="f" stroked="f">
+              <v:shape w14:anchorId="72A9B453" id="Cuadro de texto 2" o:spid="_x0000_s1030" type="#_x0000_t202" style="position:absolute;left:0;text-align:left;margin-left:15pt;margin-top:-.5pt;width:2in;height:2in;z-index:251663360;visibility:visible;mso-wrap-style:none;mso-wrap-distance-left:9pt;mso-wrap-distance-top:0;mso-wrap-distance-right:9pt;mso-wrap-distance-bottom:0;mso-position-horizontal:absolute;mso-position-horizontal-relative:text;mso-position-vertical:absolute;mso-position-vertical-relative:text;v-text-anchor:top" o:gfxdata="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" filled="f" stroked="f">
                 <v:textbox style="mso-fit-shape-to-text:t">
                   <w:txbxContent>
                     <w:p>
@@ -13585,7 +14494,7 @@
           </mc:Choice>
           <mc:Fallback>
             <w:pict>
-              <v:shape w14:anchorId="0AF8847B" id="Cuadro de texto 5" o:spid="_x0000_s1030" type="#_x0000_t202" style="position:absolute;left:0;text-align:left;margin-left:0;margin-top:-6.1pt;width:2in;height:27.65pt;z-index:251669504;visibility:visible;mso-wrap-style:none;mso-height-percent:0;mso-wrap-distance-left:9pt;mso-wrap-distance-top:0;mso-wrap-distance-right:9pt;mso-wrap-distance-bottom:0;mso-position-horizontal:center;mso-position-horizontal-relative:margin;mso-position-vertical:absolute;mso-position-vertical-relative:text;mso-height-percent:0;mso-height-relative:margin;v-text-anchor:top" o:gfxdata="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" filled="f" stroked="f">
+              <v:shape w14:anchorId="0AF8847B" id="Cuadro de texto 5" o:spid="_x0000_s1031" type="#_x0000_t202" style="position:absolute;left:0;text-align:left;margin-left:0;margin-top:-6.1pt;width:2in;height:27.65pt;z-index:251669504;visibility:visible;mso-wrap-style:none;mso-height-percent:0;mso-wrap-distance-left:9pt;mso-wrap-distance-top:0;mso-wrap-distance-right:9pt;mso-wrap-distance-bottom:0;mso-position-horizontal:center;mso-position-horizontal-relative:margin;mso-position-vertical:absolute;mso-position-vertical-relative:text;mso-height-percent:0;mso-height-relative:margin;v-text-anchor:top" o:gfxdata="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" filled="f" stroked="f">
                 <v:textbox>
                   <w:txbxContent>
                     <w:p>
@@ -13660,7 +14569,7 @@
             <wp:cNvGraphicFramePr/>
             <a:graphic xmlns:a="http://schemas.openxmlformats.org/drawingml/2006/main">
               <a:graphicData uri="http://schemas.openxmlformats.org/drawingml/2006/diagram">
-                <dgm:relIds xmlns:dgm="http://schemas.openxmlformats.org/drawingml/2006/diagram" xmlns:r="http://schemas.openxmlformats.org/officeDocument/2006/relationships" r:dm="rId16" r:lo="rId17" r:qs="rId18" r:cs="rId19"/>
+                <dgm:relIds xmlns:dgm="http://schemas.openxmlformats.org/drawingml/2006/diagram" xmlns:r="http://schemas.openxmlformats.org/officeDocument/2006/relationships" r:dm="rId17" r:lo="rId18" r:qs="rId19" r:cs="rId20"/>
               </a:graphicData>
             </a:graphic>
             <wp14:sizeRelH relativeFrom="margin">
@@ -13674,10 +14583,10 @@
       </w:r>
     </w:p>
     <w:sectPr>
-      <w:footerReference w:type="default" r:id="rId21"/>
-      <w:pgSz w:w="15840" w:h="12240" w:orient="landscape" w:code="1"/>
+      <w:footerReference w:type="default" r:id="rId22"/>
+      <w:pgSz w:w="15840" w:h="12240" w:orient="landscape"/>
       <w:pgMar w:top="1701" w:right="1418" w:bottom="1701" w:left="1418" w:header="709" w:footer="709" w:gutter="0"/>
-      <w:pgNumType w:start="19"/>
+      <w:pgNumType w:start="20"/>
       <w:cols w:space="708"/>
       <w:docGrid w:linePitch="360"/>
     </w:sectPr>
@@ -13769,7 +14678,7 @@
         <w:color w:val="5B9BD5" w:themeColor="accent1"/>
         <w:lang w:val="es-ES"/>
       </w:rPr>
-      <w:t>3</w:t>
+      <w:t>14</w:t>
     </w:r>
     <w:r>
       <w:rPr>
@@ -20458,7 +21367,7 @@
   <dgm:whole/>
   <dgm:extLst>
     <a:ext uri="http://schemas.microsoft.com/office/drawing/2008/diagram">
-      <dsp:dataModelExt xmlns:dsp="http://schemas.microsoft.com/office/drawing/2008/diagram" relId="rId15" minVer="http://schemas.openxmlformats.org/drawingml/2006/diagram"/>
+      <dsp:dataModelExt xmlns:dsp="http://schemas.microsoft.com/office/drawing/2008/diagram" relId="rId16" minVer="http://schemas.openxmlformats.org/drawingml/2006/diagram"/>
     </a:ext>
   </dgm:extLst>
 </dgm:dataModel>
@@ -21448,7 +22357,7 @@
   <dgm:whole/>
   <dgm:extLst>
     <a:ext uri="http://schemas.microsoft.com/office/drawing/2008/diagram">
-      <dsp:dataModelExt xmlns:dsp="http://schemas.microsoft.com/office/drawing/2008/diagram" relId="rId20" minVer="http://schemas.openxmlformats.org/drawingml/2006/diagram"/>
+      <dsp:dataModelExt xmlns:dsp="http://schemas.microsoft.com/office/drawing/2008/diagram" relId="rId21" minVer="http://schemas.openxmlformats.org/drawingml/2006/diagram"/>
     </a:ext>
   </dgm:extLst>
 </dgm:dataModel>
@@ -27733,7 +28642,7 @@
 </file>
 
 <file path=customXml/itemProps1.xml><?xml version="1.0" encoding="utf-8"?>
-<ds:datastoreItem xmlns:ds="http://schemas.openxmlformats.org/officeDocument/2006/customXml" ds:itemID="{16F008D9-EEA6-47E4-900F-28B65452BBD6}">
+<ds:datastoreItem xmlns:ds="http://schemas.openxmlformats.org/officeDocument/2006/customXml" ds:itemID="{FA97FD35-5AD8-491F-8D46-85A4D8CD0F7C}">
   <ds:schemaRefs>
     <ds:schemaRef ds:uri="http://schemas.openxmlformats.org/officeDocument/2006/bibliography"/>
   </ds:schemaRefs>

</xml_diff>